<commit_message>
adding sst fixing a couple minor details
</commit_message>
<xml_diff>
--- a/public/static/resume/brian-stoker-resume.docx
+++ b/public/static/resume/brian-stoker-resume.docx
@@ -1340,7 +1340,7 @@
         <w:rPr>
           <w:rFonts w:ascii="Open Sans"/>
           <w:color w:val="666666"/>
-          <w:spacing w:val="-3"/>
+          <w:spacing w:val="-2"/>
           <w:sz w:val="16"/>
         </w:rPr>
         <w:t> </w:t>
@@ -2575,7 +2575,7 @@
       <w:pPr>
         <w:pStyle w:val="BodyText"/>
         <w:spacing w:before="75"/>
-        <w:ind w:left="115"/>
+        <w:ind w:left="110"/>
         <w:rPr>
           <w:rFonts w:ascii="Open Sans"/>
         </w:rPr>
@@ -2601,8 +2601,8 @@
     <w:p>
       <w:pPr>
         <w:pStyle w:val="BodyText"/>
-        <w:spacing w:line="234" w:lineRule="exact" w:before="10"/>
-        <w:ind w:left="115"/>
+        <w:spacing w:before="10"/>
+        <w:ind w:left="110"/>
         <w:rPr>
           <w:rFonts w:ascii="Open Sans"/>
         </w:rPr>
@@ -2649,68 +2649,14 @@
     </w:p>
     <w:p>
       <w:pPr>
-        <w:spacing w:line="234" w:lineRule="exact" w:before="0"/>
-        <w:ind w:left="107" w:right="0" w:firstLine="0"/>
-        <w:jc w:val="left"/>
-        <w:rPr>
-          <w:rFonts w:ascii="Open Sans"/>
-          <w:b/>
-          <w:sz w:val="18"/>
-        </w:rPr>
-      </w:pPr>
-      <w:r>
-        <w:rPr>
-          <w:rFonts w:ascii="Open Sans"/>
-          <w:b/>
-          <w:sz w:val="18"/>
-        </w:rPr>
-        <w:t>(949)</w:t>
-      </w:r>
-      <w:r>
-        <w:rPr>
-          <w:rFonts w:ascii="Open Sans"/>
-          <w:b/>
-          <w:spacing w:val="-3"/>
-          <w:sz w:val="18"/>
-        </w:rPr>
-        <w:t> </w:t>
-      </w:r>
-      <w:r>
-        <w:rPr>
-          <w:rFonts w:ascii="Open Sans"/>
-          <w:b/>
-          <w:sz w:val="18"/>
-        </w:rPr>
-        <w:t>698-</w:t>
-      </w:r>
-      <w:r>
-        <w:rPr>
-          <w:rFonts w:ascii="Open Sans"/>
-          <w:b/>
-          <w:spacing w:val="-4"/>
-          <w:sz w:val="18"/>
-        </w:rPr>
-        <w:t>2508</w:t>
-      </w:r>
-    </w:p>
-    <w:p>
-      <w:pPr>
-        <w:spacing w:before="10"/>
-        <w:ind w:left="107" w:right="0" w:firstLine="0"/>
-        <w:jc w:val="left"/>
-        <w:rPr>
-          <w:rFonts w:ascii="Open Sans"/>
-          <w:b/>
-          <w:sz w:val="18"/>
-        </w:rPr>
+        <w:pStyle w:val="Heading1"/>
+        <w:spacing w:before="38"/>
+        <w:ind w:left="108"/>
       </w:pPr>
       <w:hyperlink r:id="rId5">
         <w:r>
           <w:rPr>
-            <w:rFonts w:ascii="Open Sans"/>
-            <w:b/>
             <w:spacing w:val="-2"/>
-            <w:sz w:val="18"/>
           </w:rPr>
           <w:t>b@stokedconsulting.com</w:t>
         </w:r>
@@ -2737,519 +2683,11 @@
     <w:p>
       <w:pPr>
         <w:pStyle w:val="BodyText"/>
-        <w:rPr>
-          <w:rFonts w:ascii="Open Sans"/>
-          <w:b/>
-        </w:rPr>
-      </w:pPr>
-    </w:p>
-    <w:p>
-      <w:pPr>
-        <w:pStyle w:val="BodyText"/>
-        <w:spacing w:before="147"/>
-        <w:rPr>
-          <w:rFonts w:ascii="Open Sans"/>
-          <w:b/>
-        </w:rPr>
-      </w:pPr>
-    </w:p>
-    <w:p>
-      <w:pPr>
-        <w:pStyle w:val="Heading1"/>
-        <w:spacing w:before="1"/>
-      </w:pPr>
-      <w:r>
-        <w:rPr>
-          <w:color w:val="2079C6"/>
-          <w:spacing w:val="-2"/>
-        </w:rPr>
-        <w:t>SKILLS</w:t>
-      </w:r>
-    </w:p>
-    <w:p>
-      <w:pPr>
-        <w:pStyle w:val="BodyText"/>
-        <w:spacing w:before="48"/>
-        <w:rPr>
-          <w:rFonts w:ascii="Open Sans"/>
-          <w:b/>
-        </w:rPr>
-      </w:pPr>
-    </w:p>
-    <w:p>
-      <w:pPr>
-        <w:spacing w:line="232" w:lineRule="auto" w:before="0"/>
-        <w:ind w:left="115" w:right="159" w:firstLine="0"/>
-        <w:jc w:val="left"/>
-        <w:rPr>
-          <w:sz w:val="16"/>
-        </w:rPr>
-      </w:pPr>
-      <w:r>
-        <w:rPr>
-          <w:sz w:val="18"/>
-        </w:rPr>
-        <w:t>greenfield solutions</w:t>
-      </w:r>
-      <w:r>
-        <w:rPr>
-          <w:spacing w:val="40"/>
-          <w:sz w:val="18"/>
-        </w:rPr>
-        <w:t> </w:t>
-      </w:r>
-      <w:r>
-        <w:rPr>
-          <w:color w:val="666666"/>
-          <w:sz w:val="16"/>
-        </w:rPr>
-        <w:t>- gathering</w:t>
-      </w:r>
-      <w:r>
-        <w:rPr>
-          <w:color w:val="666666"/>
-          <w:spacing w:val="-12"/>
-          <w:sz w:val="16"/>
-        </w:rPr>
-        <w:t> </w:t>
-      </w:r>
-      <w:r>
-        <w:rPr>
-          <w:color w:val="666666"/>
-          <w:sz w:val="16"/>
-        </w:rPr>
-        <w:t>requirements</w:t>
-      </w:r>
-      <w:r>
-        <w:rPr>
-          <w:color w:val="666666"/>
-          <w:spacing w:val="-12"/>
-          <w:sz w:val="16"/>
-        </w:rPr>
-        <w:t> </w:t>
-      </w:r>
-      <w:r>
-        <w:rPr>
-          <w:color w:val="666666"/>
-          <w:sz w:val="16"/>
-        </w:rPr>
-        <w:t>and coding to completion new software</w:t>
-      </w:r>
-      <w:r>
-        <w:rPr>
-          <w:color w:val="666666"/>
-          <w:spacing w:val="-9"/>
-          <w:sz w:val="16"/>
-        </w:rPr>
-        <w:t> </w:t>
-      </w:r>
-      <w:r>
-        <w:rPr>
-          <w:color w:val="666666"/>
-          <w:sz w:val="16"/>
-        </w:rPr>
-        <w:t>solutions</w:t>
-      </w:r>
-      <w:r>
-        <w:rPr>
-          <w:color w:val="666666"/>
-          <w:spacing w:val="-10"/>
-          <w:sz w:val="16"/>
-        </w:rPr>
-        <w:t> </w:t>
-      </w:r>
-      <w:r>
-        <w:rPr>
-          <w:color w:val="666666"/>
-          <w:sz w:val="16"/>
-        </w:rPr>
-        <w:t>in</w:t>
-      </w:r>
-      <w:r>
-        <w:rPr>
-          <w:color w:val="666666"/>
-          <w:spacing w:val="-10"/>
-          <w:sz w:val="16"/>
-        </w:rPr>
-        <w:t> </w:t>
-      </w:r>
-      <w:r>
-        <w:rPr>
-          <w:color w:val="666666"/>
-          <w:sz w:val="16"/>
-        </w:rPr>
-        <w:t>a</w:t>
-      </w:r>
-      <w:r>
-        <w:rPr>
-          <w:color w:val="666666"/>
-          <w:spacing w:val="-9"/>
-          <w:sz w:val="16"/>
-        </w:rPr>
-        <w:t> </w:t>
-      </w:r>
-      <w:r>
-        <w:rPr>
-          <w:color w:val="666666"/>
-          <w:sz w:val="16"/>
-        </w:rPr>
-        <w:t>wide variety of </w:t>
-      </w:r>
-      <w:r>
-        <w:rPr>
-          <w:color w:val="525052"/>
-          <w:sz w:val="16"/>
-        </w:rPr>
-        <w:t>industries</w:t>
-      </w:r>
-    </w:p>
-    <w:p>
-      <w:pPr>
-        <w:spacing w:line="232" w:lineRule="auto" w:before="190"/>
-        <w:ind w:left="115" w:right="159" w:firstLine="0"/>
-        <w:jc w:val="left"/>
-        <w:rPr>
-          <w:sz w:val="16"/>
-        </w:rPr>
-      </w:pPr>
-      <w:r>
-        <w:rPr>
-          <w:sz w:val="18"/>
-        </w:rPr>
-        <w:t>leadership </w:t>
-      </w:r>
-      <w:r>
-        <w:rPr>
-          <w:color w:val="666666"/>
-          <w:sz w:val="16"/>
-        </w:rPr>
-        <w:t>- experience managing large teams of both highly</w:t>
-      </w:r>
-      <w:r>
-        <w:rPr>
-          <w:color w:val="666666"/>
-          <w:spacing w:val="-12"/>
-          <w:sz w:val="16"/>
-        </w:rPr>
-        <w:t> </w:t>
-      </w:r>
-      <w:r>
-        <w:rPr>
-          <w:color w:val="666666"/>
-          <w:sz w:val="16"/>
-        </w:rPr>
-        <w:t>skilled</w:t>
-      </w:r>
-      <w:r>
-        <w:rPr>
-          <w:color w:val="666666"/>
-          <w:spacing w:val="-13"/>
-          <w:sz w:val="16"/>
-        </w:rPr>
-        <w:t> </w:t>
-      </w:r>
-      <w:r>
-        <w:rPr>
-          <w:color w:val="666666"/>
-          <w:sz w:val="16"/>
-        </w:rPr>
-        <w:t>engineers</w:t>
-      </w:r>
-      <w:r>
-        <w:rPr>
-          <w:color w:val="666666"/>
-          <w:spacing w:val="-13"/>
-          <w:sz w:val="16"/>
-        </w:rPr>
-        <w:t> </w:t>
-      </w:r>
-      <w:r>
-        <w:rPr>
-          <w:color w:val="666666"/>
-          <w:sz w:val="16"/>
-        </w:rPr>
-        <w:t>working on</w:t>
-      </w:r>
-      <w:r>
-        <w:rPr>
-          <w:color w:val="666666"/>
-          <w:spacing w:val="-8"/>
-          <w:sz w:val="16"/>
-        </w:rPr>
-        <w:t> </w:t>
-      </w:r>
-      <w:r>
-        <w:rPr>
-          <w:color w:val="666666"/>
-          <w:sz w:val="16"/>
-        </w:rPr>
-        <w:t>cutting</w:t>
-      </w:r>
-      <w:r>
-        <w:rPr>
-          <w:color w:val="666666"/>
-          <w:spacing w:val="-8"/>
-          <w:sz w:val="16"/>
-        </w:rPr>
-        <w:t> </w:t>
-      </w:r>
-      <w:r>
-        <w:rPr>
-          <w:color w:val="666666"/>
-          <w:sz w:val="16"/>
-        </w:rPr>
-        <w:t>edge</w:t>
-      </w:r>
-      <w:r>
-        <w:rPr>
-          <w:color w:val="666666"/>
-          <w:spacing w:val="-7"/>
-          <w:sz w:val="16"/>
-        </w:rPr>
-        <w:t> </w:t>
-      </w:r>
-      <w:r>
-        <w:rPr>
-          <w:color w:val="666666"/>
-          <w:sz w:val="16"/>
-        </w:rPr>
-        <w:t>solutions</w:t>
-      </w:r>
-      <w:r>
-        <w:rPr>
-          <w:color w:val="666666"/>
-          <w:spacing w:val="-8"/>
-          <w:sz w:val="16"/>
-        </w:rPr>
-        <w:t> </w:t>
-      </w:r>
-      <w:r>
-        <w:rPr>
-          <w:color w:val="666666"/>
-          <w:sz w:val="16"/>
-        </w:rPr>
-        <w:t>as</w:t>
-      </w:r>
-      <w:r>
-        <w:rPr>
-          <w:color w:val="666666"/>
-          <w:spacing w:val="-8"/>
-          <w:sz w:val="16"/>
-        </w:rPr>
-        <w:t> </w:t>
-      </w:r>
-      <w:r>
-        <w:rPr>
-          <w:color w:val="666666"/>
-          <w:sz w:val="16"/>
-        </w:rPr>
-        <w:t>well as legacy systems</w:t>
-      </w:r>
-    </w:p>
-    <w:p>
-      <w:pPr>
-        <w:spacing w:line="232" w:lineRule="auto" w:before="191"/>
-        <w:ind w:left="115" w:right="159" w:firstLine="0"/>
-        <w:jc w:val="left"/>
-        <w:rPr>
-          <w:sz w:val="16"/>
-        </w:rPr>
-      </w:pPr>
-      <w:r>
-        <w:rPr>
-          <w:sz w:val="18"/>
-        </w:rPr>
-        <w:t>tool building </w:t>
-      </w:r>
-      <w:r>
-        <w:rPr>
-          <w:sz w:val="16"/>
-        </w:rPr>
-        <w:t>- </w:t>
-      </w:r>
-      <w:r>
-        <w:rPr>
-          <w:color w:val="646464"/>
-          <w:sz w:val="16"/>
-        </w:rPr>
-        <w:t>designing and implementing</w:t>
-      </w:r>
-      <w:r>
-        <w:rPr>
-          <w:color w:val="646464"/>
-          <w:spacing w:val="-13"/>
-          <w:sz w:val="16"/>
-        </w:rPr>
-        <w:t> </w:t>
-      </w:r>
-      <w:r>
-        <w:rPr>
-          <w:color w:val="646464"/>
-          <w:sz w:val="16"/>
-        </w:rPr>
-        <w:t>tools</w:t>
-      </w:r>
-      <w:r>
-        <w:rPr>
-          <w:color w:val="646464"/>
-          <w:spacing w:val="-13"/>
-          <w:sz w:val="16"/>
-        </w:rPr>
-        <w:t> </w:t>
-      </w:r>
-      <w:r>
-        <w:rPr>
-          <w:color w:val="646464"/>
-          <w:sz w:val="16"/>
-        </w:rPr>
-        <w:t>that</w:t>
-      </w:r>
-      <w:r>
-        <w:rPr>
-          <w:color w:val="646464"/>
-          <w:spacing w:val="-13"/>
-          <w:sz w:val="16"/>
-        </w:rPr>
-        <w:t> </w:t>
-      </w:r>
-      <w:r>
-        <w:rPr>
-          <w:color w:val="646464"/>
-          <w:sz w:val="16"/>
-        </w:rPr>
-        <w:t>improve engineering team effectiveness by streamlining complicated or relatively unknown systems</w:t>
-      </w:r>
-    </w:p>
-    <w:p>
-      <w:pPr>
-        <w:pStyle w:val="BodyText"/>
-        <w:rPr>
-          <w:sz w:val="16"/>
-        </w:rPr>
-      </w:pPr>
-    </w:p>
-    <w:p>
-      <w:pPr>
-        <w:pStyle w:val="BodyText"/>
-        <w:rPr>
-          <w:sz w:val="16"/>
-        </w:rPr>
-      </w:pPr>
-    </w:p>
-    <w:p>
-      <w:pPr>
-        <w:pStyle w:val="BodyText"/>
-        <w:spacing w:before="44"/>
-        <w:rPr>
-          <w:sz w:val="16"/>
-        </w:rPr>
-      </w:pPr>
-    </w:p>
-    <w:p>
-      <w:pPr>
-        <w:pStyle w:val="Heading1"/>
-        <w:spacing w:before="1"/>
-      </w:pPr>
-      <w:r>
-        <w:rPr>
-          <w:color w:val="2079C6"/>
-          <w:spacing w:val="-2"/>
-        </w:rPr>
-        <w:t>PROJECTS</w:t>
-      </w:r>
-    </w:p>
-    <w:p>
-      <w:pPr>
-        <w:pStyle w:val="BodyText"/>
-        <w:spacing w:before="76"/>
-        <w:rPr>
-          <w:rFonts w:ascii="Open Sans"/>
-          <w:b/>
-        </w:rPr>
-      </w:pPr>
-    </w:p>
-    <w:p>
-      <w:pPr>
-        <w:pStyle w:val="BodyText"/>
-        <w:spacing w:line="302" w:lineRule="auto"/>
-        <w:ind w:left="115" w:right="159"/>
-      </w:pPr>
-      <w:r>
-        <w:rPr>
-          <w:b/>
-        </w:rPr>
-        <w:t>cenv </w:t>
-      </w:r>
-      <w:r>
-        <w:rPr>
-          <w:b/>
-          <w:color w:val="666666"/>
-        </w:rPr>
-        <w:t>- </w:t>
-      </w:r>
-      <w:r>
-        <w:rPr>
-          <w:color w:val="666666"/>
-        </w:rPr>
-        <w:t>open source cli that assists in managing application, infrastructure, and configuration management</w:t>
-      </w:r>
-      <w:r>
-        <w:rPr>
-          <w:color w:val="666666"/>
-          <w:spacing w:val="-10"/>
-        </w:rPr>
-        <w:t> </w:t>
-      </w:r>
-      <w:r>
-        <w:rPr>
-          <w:color w:val="666666"/>
-        </w:rPr>
-        <w:t>on</w:t>
-      </w:r>
-      <w:r>
-        <w:rPr>
-          <w:color w:val="666666"/>
-          <w:spacing w:val="-10"/>
-        </w:rPr>
-        <w:t> </w:t>
-      </w:r>
-      <w:r>
-        <w:rPr>
-          <w:color w:val="666666"/>
-        </w:rPr>
-        <w:t>AWS</w:t>
-      </w:r>
-      <w:r>
-        <w:rPr>
-          <w:color w:val="666666"/>
-          <w:spacing w:val="-10"/>
-        </w:rPr>
-        <w:t> </w:t>
-      </w:r>
-      <w:r>
-        <w:rPr>
-          <w:color w:val="666666"/>
-        </w:rPr>
-        <w:t>w/</w:t>
-      </w:r>
-      <w:r>
-        <w:rPr>
-          <w:color w:val="666666"/>
-          <w:spacing w:val="-9"/>
-        </w:rPr>
-        <w:t> </w:t>
-      </w:r>
-      <w:r>
-        <w:rPr>
-          <w:color w:val="666666"/>
-        </w:rPr>
-        <w:t>CDK</w:t>
-      </w:r>
-    </w:p>
-    <w:p>
-      <w:pPr>
-        <w:pStyle w:val="BodyText"/>
-        <w:spacing w:before="145"/>
+        <w:spacing w:before="193"/>
+        <w:rPr>
+          <w:rFonts w:ascii="Open Sans"/>
+          <w:b/>
+        </w:rPr>
       </w:pPr>
     </w:p>
     <w:p>
@@ -3258,29 +2696,489 @@
         <w:ind w:left="115" w:right="0" w:firstLine="0"/>
         <w:jc w:val="left"/>
         <w:rPr>
+          <w:rFonts w:ascii="Open Sans"/>
+          <w:b/>
           <w:sz w:val="18"/>
         </w:rPr>
       </w:pPr>
       <w:r>
         <w:rPr>
-          <w:b/>
+          <w:rFonts w:ascii="Open Sans"/>
+          <w:b/>
+          <w:color w:val="2079C6"/>
+          <w:spacing w:val="-2"/>
           <w:sz w:val="18"/>
         </w:rPr>
+        <w:t>SKILLS</w:t>
+      </w:r>
+    </w:p>
+    <w:p>
+      <w:pPr>
+        <w:pStyle w:val="BodyText"/>
+        <w:spacing w:before="51"/>
+        <w:rPr>
+          <w:rFonts w:ascii="Open Sans"/>
+          <w:b/>
+        </w:rPr>
+      </w:pPr>
+    </w:p>
+    <w:p>
+      <w:pPr>
+        <w:spacing w:line="228" w:lineRule="auto" w:before="0"/>
+        <w:ind w:left="115" w:right="487" w:firstLine="0"/>
+        <w:jc w:val="left"/>
+        <w:rPr>
+          <w:sz w:val="16"/>
+        </w:rPr>
+      </w:pPr>
+      <w:r>
+        <w:rPr>
+          <w:sz w:val="18"/>
+        </w:rPr>
+        <w:t>greenfield solutions</w:t>
+      </w:r>
+      <w:r>
+        <w:rPr>
+          <w:spacing w:val="40"/>
+          <w:sz w:val="18"/>
+        </w:rPr>
+        <w:t> </w:t>
+      </w:r>
+      <w:r>
+        <w:rPr>
+          <w:color w:val="666666"/>
+          <w:sz w:val="16"/>
+        </w:rPr>
+        <w:t>- gathering requirements and coding to completion new software</w:t>
+      </w:r>
+      <w:r>
+        <w:rPr>
+          <w:color w:val="666666"/>
+          <w:spacing w:val="-10"/>
+          <w:sz w:val="16"/>
+        </w:rPr>
+        <w:t> </w:t>
+      </w:r>
+      <w:r>
+        <w:rPr>
+          <w:color w:val="666666"/>
+          <w:sz w:val="16"/>
+        </w:rPr>
+        <w:t>solutions</w:t>
+      </w:r>
+      <w:r>
+        <w:rPr>
+          <w:color w:val="666666"/>
+          <w:spacing w:val="-10"/>
+          <w:sz w:val="16"/>
+        </w:rPr>
+        <w:t> </w:t>
+      </w:r>
+      <w:r>
+        <w:rPr>
+          <w:color w:val="666666"/>
+          <w:sz w:val="16"/>
+        </w:rPr>
+        <w:t>for</w:t>
+      </w:r>
+      <w:r>
+        <w:rPr>
+          <w:color w:val="666666"/>
+          <w:spacing w:val="-10"/>
+          <w:sz w:val="16"/>
+        </w:rPr>
+        <w:t> </w:t>
+      </w:r>
+      <w:r>
+        <w:rPr>
+          <w:color w:val="666666"/>
+          <w:sz w:val="16"/>
+        </w:rPr>
+        <w:t>a</w:t>
+      </w:r>
+      <w:r>
+        <w:rPr>
+          <w:color w:val="666666"/>
+          <w:spacing w:val="-10"/>
+          <w:sz w:val="16"/>
+        </w:rPr>
+        <w:t> </w:t>
+      </w:r>
+      <w:r>
+        <w:rPr>
+          <w:color w:val="666666"/>
+          <w:sz w:val="16"/>
+        </w:rPr>
+        <w:t>wide variety of </w:t>
+      </w:r>
+      <w:r>
+        <w:rPr>
+          <w:color w:val="525052"/>
+          <w:sz w:val="16"/>
+        </w:rPr>
+        <w:t>industries</w:t>
+      </w:r>
+    </w:p>
+    <w:p>
+      <w:pPr>
+        <w:spacing w:line="228" w:lineRule="auto" w:before="192"/>
+        <w:ind w:left="115" w:right="153" w:firstLine="0"/>
+        <w:jc w:val="left"/>
+        <w:rPr>
+          <w:sz w:val="16"/>
+        </w:rPr>
+      </w:pPr>
+      <w:r>
+        <w:rPr>
+          <w:sz w:val="18"/>
+        </w:rPr>
+        <w:t>leadership </w:t>
+      </w:r>
+      <w:r>
+        <w:rPr>
+          <w:color w:val="666666"/>
+          <w:sz w:val="16"/>
+        </w:rPr>
+        <w:t>- experience managing large teams of both highly</w:t>
+      </w:r>
+      <w:r>
+        <w:rPr>
+          <w:color w:val="666666"/>
+          <w:spacing w:val="-13"/>
+          <w:sz w:val="16"/>
+        </w:rPr>
+        <w:t> </w:t>
+      </w:r>
+      <w:r>
+        <w:rPr>
+          <w:color w:val="666666"/>
+          <w:sz w:val="16"/>
+        </w:rPr>
+        <w:t>skilled</w:t>
+      </w:r>
+      <w:r>
+        <w:rPr>
+          <w:color w:val="666666"/>
+          <w:spacing w:val="-13"/>
+          <w:sz w:val="16"/>
+        </w:rPr>
+        <w:t> </w:t>
+      </w:r>
+      <w:r>
+        <w:rPr>
+          <w:color w:val="666666"/>
+          <w:sz w:val="16"/>
+        </w:rPr>
+        <w:t>engineers</w:t>
+      </w:r>
+      <w:r>
+        <w:rPr>
+          <w:color w:val="666666"/>
+          <w:spacing w:val="-13"/>
+          <w:sz w:val="16"/>
+        </w:rPr>
+        <w:t> </w:t>
+      </w:r>
+      <w:r>
+        <w:rPr>
+          <w:color w:val="666666"/>
+          <w:sz w:val="16"/>
+        </w:rPr>
+        <w:t>working on</w:t>
+      </w:r>
+      <w:r>
+        <w:rPr>
+          <w:color w:val="666666"/>
+          <w:spacing w:val="-8"/>
+          <w:sz w:val="16"/>
+        </w:rPr>
+        <w:t> </w:t>
+      </w:r>
+      <w:r>
+        <w:rPr>
+          <w:color w:val="666666"/>
+          <w:sz w:val="16"/>
+        </w:rPr>
+        <w:t>cutting</w:t>
+      </w:r>
+      <w:r>
+        <w:rPr>
+          <w:color w:val="666666"/>
+          <w:spacing w:val="-8"/>
+          <w:sz w:val="16"/>
+        </w:rPr>
+        <w:t> </w:t>
+      </w:r>
+      <w:r>
+        <w:rPr>
+          <w:color w:val="666666"/>
+          <w:sz w:val="16"/>
+        </w:rPr>
+        <w:t>edge</w:t>
+      </w:r>
+      <w:r>
+        <w:rPr>
+          <w:color w:val="666666"/>
+          <w:spacing w:val="-7"/>
+          <w:sz w:val="16"/>
+        </w:rPr>
+        <w:t> </w:t>
+      </w:r>
+      <w:r>
+        <w:rPr>
+          <w:color w:val="666666"/>
+          <w:sz w:val="16"/>
+        </w:rPr>
+        <w:t>solutions</w:t>
+      </w:r>
+      <w:r>
+        <w:rPr>
+          <w:color w:val="666666"/>
+          <w:spacing w:val="-8"/>
+          <w:sz w:val="16"/>
+        </w:rPr>
+        <w:t> </w:t>
+      </w:r>
+      <w:r>
+        <w:rPr>
+          <w:color w:val="666666"/>
+          <w:sz w:val="16"/>
+        </w:rPr>
+        <w:t>as</w:t>
+      </w:r>
+      <w:r>
+        <w:rPr>
+          <w:color w:val="666666"/>
+          <w:spacing w:val="-8"/>
+          <w:sz w:val="16"/>
+        </w:rPr>
+        <w:t> </w:t>
+      </w:r>
+      <w:r>
+        <w:rPr>
+          <w:color w:val="666666"/>
+          <w:sz w:val="16"/>
+        </w:rPr>
+        <w:t>well as legacy systems</w:t>
+      </w:r>
+    </w:p>
+    <w:p>
+      <w:pPr>
+        <w:spacing w:line="228" w:lineRule="auto" w:before="196"/>
+        <w:ind w:left="115" w:right="153" w:firstLine="0"/>
+        <w:jc w:val="left"/>
+        <w:rPr>
+          <w:sz w:val="16"/>
+        </w:rPr>
+      </w:pPr>
+      <w:r>
+        <w:rPr>
+          <w:sz w:val="18"/>
+        </w:rPr>
+        <w:t>tool building </w:t>
+      </w:r>
+      <w:r>
+        <w:rPr>
+          <w:sz w:val="16"/>
+        </w:rPr>
+        <w:t>- </w:t>
+      </w:r>
+      <w:r>
+        <w:rPr>
+          <w:color w:val="646464"/>
+          <w:sz w:val="16"/>
+        </w:rPr>
+        <w:t>designing and implementing</w:t>
+      </w:r>
+      <w:r>
+        <w:rPr>
+          <w:color w:val="646464"/>
+          <w:spacing w:val="-13"/>
+          <w:sz w:val="16"/>
+        </w:rPr>
+        <w:t> </w:t>
+      </w:r>
+      <w:r>
+        <w:rPr>
+          <w:color w:val="646464"/>
+          <w:sz w:val="16"/>
+        </w:rPr>
+        <w:t>tools</w:t>
+      </w:r>
+      <w:r>
+        <w:rPr>
+          <w:color w:val="646464"/>
+          <w:spacing w:val="-13"/>
+          <w:sz w:val="16"/>
+        </w:rPr>
+        <w:t> </w:t>
+      </w:r>
+      <w:r>
+        <w:rPr>
+          <w:color w:val="646464"/>
+          <w:sz w:val="16"/>
+        </w:rPr>
+        <w:t>that</w:t>
+      </w:r>
+      <w:r>
+        <w:rPr>
+          <w:color w:val="646464"/>
+          <w:spacing w:val="-13"/>
+          <w:sz w:val="16"/>
+        </w:rPr>
+        <w:t> </w:t>
+      </w:r>
+      <w:r>
+        <w:rPr>
+          <w:color w:val="646464"/>
+          <w:sz w:val="16"/>
+        </w:rPr>
+        <w:t>improve engineering team effectiveness by streamlining complicated or relatively unknown systems</w:t>
+      </w:r>
+    </w:p>
+    <w:p>
+      <w:pPr>
+        <w:pStyle w:val="BodyText"/>
+        <w:rPr>
+          <w:sz w:val="16"/>
+        </w:rPr>
+      </w:pPr>
+    </w:p>
+    <w:p>
+      <w:pPr>
+        <w:pStyle w:val="BodyText"/>
+        <w:rPr>
+          <w:sz w:val="16"/>
+        </w:rPr>
+      </w:pPr>
+    </w:p>
+    <w:p>
+      <w:pPr>
+        <w:pStyle w:val="BodyText"/>
+        <w:spacing w:before="50"/>
+        <w:rPr>
+          <w:sz w:val="16"/>
+        </w:rPr>
+      </w:pPr>
+    </w:p>
+    <w:p>
+      <w:pPr>
+        <w:pStyle w:val="Heading1"/>
+        <w:spacing w:before="1"/>
+      </w:pPr>
+      <w:r>
+        <w:rPr>
+          <w:color w:val="2079C6"/>
+          <w:spacing w:val="-2"/>
+        </w:rPr>
+        <w:t>PROJECTS</w:t>
+      </w:r>
+    </w:p>
+    <w:p>
+      <w:pPr>
+        <w:pStyle w:val="BodyText"/>
+        <w:spacing w:line="302" w:lineRule="auto" w:before="182"/>
+        <w:ind w:left="115" w:right="134"/>
+      </w:pPr>
+      <w:r>
+        <w:rPr>
+          <w:b/>
+        </w:rPr>
+        <w:t>Stoked-UI.com</w:t>
+      </w:r>
+      <w:r>
+        <w:rPr>
+          <w:b/>
+          <w:spacing w:val="-14"/>
+        </w:rPr>
+        <w:t> </w:t>
+      </w:r>
+      <w:r>
+        <w:rPr>
+          <w:b/>
+          <w:color w:val="666666"/>
+        </w:rPr>
+        <w:t>-</w:t>
+      </w:r>
+      <w:r>
+        <w:rPr>
+          <w:b/>
+          <w:color w:val="666666"/>
+          <w:spacing w:val="-12"/>
+        </w:rPr>
+        <w:t> </w:t>
+      </w:r>
+      <w:r>
+        <w:rPr>
+          <w:color w:val="666666"/>
+        </w:rPr>
+        <w:t>open</w:t>
+      </w:r>
+      <w:r>
+        <w:rPr>
+          <w:color w:val="666666"/>
+          <w:spacing w:val="-13"/>
+        </w:rPr>
+        <w:t> </w:t>
+      </w:r>
+      <w:r>
+        <w:rPr>
+          <w:color w:val="666666"/>
+        </w:rPr>
+        <w:t>source client side video editor using react 18 and based on the</w:t>
+      </w:r>
+      <w:r>
+        <w:rPr>
+          <w:color w:val="666666"/>
+          <w:spacing w:val="40"/>
+        </w:rPr>
+        <w:t> </w:t>
+      </w:r>
+      <w:r>
+        <w:rPr>
+          <w:color w:val="666666"/>
+        </w:rPr>
+        <w:t>MUI Framework (Alpha*)</w:t>
+      </w:r>
+    </w:p>
+    <w:p>
+      <w:pPr>
+        <w:pStyle w:val="BodyText"/>
+      </w:pPr>
+    </w:p>
+    <w:p>
+      <w:pPr>
+        <w:pStyle w:val="BodyText"/>
+        <w:spacing w:before="58"/>
+      </w:pPr>
+    </w:p>
+    <w:p>
+      <w:pPr>
+        <w:pStyle w:val="Heading1"/>
+        <w:rPr>
+          <w:rFonts w:ascii="Merriweather"/>
+          <w:b w:val="0"/>
+        </w:rPr>
+      </w:pPr>
+      <w:r>
+        <w:rPr>
+          <w:rFonts w:ascii="Merriweather"/>
+        </w:rPr>
         <w:t>AAA </w:t>
       </w:r>
       <w:r>
         <w:rPr>
-          <w:b/>
-          <w:spacing w:val="-2"/>
-          <w:sz w:val="18"/>
+          <w:rFonts w:ascii="Merriweather"/>
+          <w:spacing w:val="-2"/>
         </w:rPr>
         <w:t>Games</w:t>
       </w:r>
       <w:r>
         <w:rPr>
-          <w:color w:val="666666"/>
-          <w:spacing w:val="-2"/>
-          <w:sz w:val="18"/>
+          <w:rFonts w:ascii="Merriweather"/>
+          <w:b w:val="0"/>
+          <w:color w:val="666666"/>
+          <w:spacing w:val="-2"/>
         </w:rPr>
         <w:t>:</w:t>
       </w:r>
@@ -3288,8 +3186,8 @@
     <w:p>
       <w:pPr>
         <w:pStyle w:val="BodyText"/>
-        <w:spacing w:line="302" w:lineRule="auto" w:before="201"/>
-        <w:ind w:left="115" w:right="382"/>
+        <w:spacing w:line="302" w:lineRule="auto" w:before="202"/>
+        <w:ind w:left="115" w:right="376"/>
       </w:pPr>
       <w:r>
         <w:rPr>
@@ -3352,7 +3250,18 @@
     </w:p>
     <w:p>
       <w:pPr>
-        <w:spacing w:line="254" w:lineRule="auto" w:before="156"/>
+        <w:pStyle w:val="BodyText"/>
+      </w:pPr>
+    </w:p>
+    <w:p>
+      <w:pPr>
+        <w:pStyle w:val="BodyText"/>
+        <w:spacing w:before="3"/>
+      </w:pPr>
+    </w:p>
+    <w:p>
+      <w:pPr>
+        <w:spacing w:line="254" w:lineRule="auto" w:before="0"/>
         <w:ind w:left="115" w:right="0" w:firstLine="0"/>
         <w:jc w:val="left"/>
         <w:rPr>
@@ -3416,7 +3325,7 @@
       <w:r>
         <w:rPr>
           <w:color w:val="666666"/>
-          <w:spacing w:val="-9"/>
+          <w:spacing w:val="-10"/>
           <w:sz w:val="18"/>
         </w:rPr>
         <w:t> </w:t>
@@ -3432,8 +3341,8 @@
     <w:p>
       <w:pPr>
         <w:pStyle w:val="BodyText"/>
-        <w:spacing w:line="350" w:lineRule="auto" w:before="90"/>
-        <w:ind w:left="115" w:right="159"/>
+        <w:spacing w:line="326" w:lineRule="auto" w:before="92"/>
+        <w:ind w:left="115" w:right="153"/>
       </w:pPr>
       <w:r>
         <w:rPr>
@@ -3483,7 +3392,7 @@
     <w:p>
       <w:pPr>
         <w:pStyle w:val="BodyText"/>
-        <w:spacing w:before="146"/>
+        <w:spacing w:before="169"/>
       </w:pPr>
     </w:p>
     <w:p>
@@ -3533,7 +3442,7 @@
         <w:rPr>
           <w:rFonts w:ascii="Arial"/>
           <w:color w:val="666666"/>
-          <w:spacing w:val="-8"/>
+          <w:spacing w:val="-7"/>
         </w:rPr>
         <w:t> </w:t>
       </w:r>
@@ -3556,19 +3465,19 @@
     <w:p>
       <w:pPr>
         <w:pStyle w:val="BodyText"/>
-        <w:spacing w:before="59"/>
-        <w:ind w:left="115"/>
-      </w:pPr>
-      <w:r>
-        <w:rPr>
-          <w:color w:val="666666"/>
-        </w:rPr>
-        <w:t>ANTRL, C#,</w:t>
-      </w:r>
-      <w:r>
-        <w:rPr>
-          <w:color w:val="666666"/>
-          <w:spacing w:val="-1"/>
+        <w:spacing w:line="230" w:lineRule="auto" w:before="66"/>
+        <w:ind w:left="107" w:firstLine="66"/>
+      </w:pPr>
+      <w:r>
+        <w:rPr>
+          <w:color w:val="666666"/>
+        </w:rPr>
+        <w:t>C#,</w:t>
+      </w:r>
+      <w:r>
+        <w:rPr>
+          <w:color w:val="666666"/>
+          <w:spacing w:val="-10"/>
         </w:rPr>
         <w:t> </w:t>
       </w:r>
@@ -3581,7 +3490,7 @@
       <w:r>
         <w:rPr>
           <w:color w:val="666666"/>
-          <w:spacing w:val="-1"/>
+          <w:spacing w:val="-10"/>
         </w:rPr>
         <w:t> </w:t>
       </w:r>
@@ -3594,56 +3503,28 @@
       <w:r>
         <w:rPr>
           <w:color w:val="666666"/>
-          <w:spacing w:val="-1"/>
-        </w:rPr>
-        <w:t> </w:t>
-      </w:r>
-      <w:r>
-        <w:rPr>
-          <w:color w:val="666666"/>
-        </w:rPr>
-        <w:t>C,</w:t>
-      </w:r>
-      <w:r>
-        <w:rPr>
-          <w:color w:val="666666"/>
-          <w:spacing w:val="-1"/>
-        </w:rPr>
-        <w:t> </w:t>
-      </w:r>
-      <w:r>
-        <w:rPr>
-          <w:color w:val="666666"/>
           <w:spacing w:val="-10"/>
         </w:rPr>
-        <w:t>C</w:t>
-      </w:r>
-    </w:p>
-    <w:p>
-      <w:pPr>
-        <w:pStyle w:val="BodyText"/>
-        <w:spacing w:before="59"/>
-        <w:ind w:left="115"/>
-      </w:pPr>
-      <w:r>
-        <w:rPr>
-          <w:color w:val="666666"/>
-        </w:rPr>
-        <w:t>++,</w:t>
-      </w:r>
-      <w:r>
-        <w:rPr>
-          <w:color w:val="666666"/>
-          <w:spacing w:val="-1"/>
-        </w:rPr>
-        <w:t> </w:t>
-      </w:r>
-      <w:r>
-        <w:rPr>
-          <w:color w:val="666666"/>
-          <w:spacing w:val="-2"/>
-        </w:rPr>
-        <w:t>etc..</w:t>
+        <w:t> </w:t>
+      </w:r>
+      <w:r>
+        <w:rPr>
+          <w:color w:val="666666"/>
+        </w:rPr>
+        <w:t>ANTRL,</w:t>
+      </w:r>
+      <w:r>
+        <w:rPr>
+          <w:color w:val="666666"/>
+          <w:spacing w:val="-9"/>
+        </w:rPr>
+        <w:t> </w:t>
+      </w:r>
+      <w:r>
+        <w:rPr>
+          <w:color w:val="666666"/>
+        </w:rPr>
+        <w:t>C, C++, etc..</w:t>
       </w:r>
     </w:p>
     <w:sectPr>
@@ -3651,8 +3532,8 @@
       <w:pgSz w:w="12240" w:h="15840"/>
       <w:pgMar w:top="840" w:bottom="280" w:left="900" w:right="1220"/>
       <w:cols w:num="2" w:equalWidth="0">
-        <w:col w:w="6022" w:space="1146"/>
-        <w:col w:w="2952"/>
+        <w:col w:w="6022" w:space="1152"/>
+        <w:col w:w="2946"/>
       </w:cols>
     </w:sectPr>
   </w:body>

</xml_diff>